<commit_message>
new hope intermediate commit
</commit_message>
<xml_diff>
--- a/Doc/All-In-One.docx
+++ b/Doc/All-In-One.docx
@@ -2,6 +2,218 @@
 <file path=word/document.xml><?xml version="1.0" encoding="utf-8"?>
 <w:document xmlns:wpc="http://schemas.microsoft.com/office/word/2010/wordprocessingCanvas" xmlns:cx="http://schemas.microsoft.com/office/drawing/2014/chartex" xmlns:cx1="http://schemas.microsoft.com/office/drawing/2015/9/8/chartex" xmlns:cx2="http://schemas.microsoft.com/office/drawing/2015/10/21/chartex" xmlns:cx3="http://schemas.microsoft.com/office/drawing/2016/5/9/chartex" xmlns:cx4="http://schemas.microsoft.com/office/drawing/2016/5/10/chartex" xmlns:cx5="http://schemas.microsoft.com/office/drawing/2016/5/11/chartex" xmlns:cx6="http://schemas.microsoft.com/office/drawing/2016/5/12/chartex" xmlns:cx7="http://schemas.microsoft.com/office/drawing/2016/5/13/chartex" xmlns:cx8="http://schemas.microsoft.com/office/drawing/2016/5/14/chartex" xmlns:mc="http://schemas.openxmlformats.org/markup-compatibility/2006" xmlns:aink="http://schemas.microsoft.com/office/drawing/2016/ink" xmlns:am3d="http://schemas.microsoft.com/office/drawing/2017/model3d" xmlns:o="urn:schemas-microsoft-com:office:office" xmlns:r="http://schemas.openxmlformats.org/officeDocument/2006/relationships" xmlns:m="http://schemas.openxmlformats.org/officeDocument/2006/math" xmlns:v="urn:schemas-microsoft-com:vml" xmlns:wp14="http://schemas.microsoft.com/office/word/2010/wordprocessingDrawing" xmlns:wp="http://schemas.openxmlformats.org/drawingml/2006/wordprocessingDrawing" xmlns:w10="urn:schemas-microsoft-com:office:word" xmlns:w="http://schemas.openxmlformats.org/wordprocessingml/2006/main" xmlns:w14="http://schemas.microsoft.com/office/word/2010/wordml" xmlns:w15="http://schemas.microsoft.com/office/word/2012/wordml" xmlns:w16cid="http://schemas.microsoft.com/office/word/2016/wordml/cid" xmlns:w16se="http://schemas.microsoft.com/office/word/2015/wordml/symex" xmlns:wpg="http://schemas.microsoft.com/office/word/2010/wordprocessingGroup" xmlns:wpi="http://schemas.microsoft.com/office/word/2010/wordprocessingInk" xmlns:wne="http://schemas.microsoft.com/office/word/2006/wordml" xmlns:wps="http://schemas.microsoft.com/office/word/2010/wordprocessingShape" mc:Ignorable="w14 w15 w16se w16cid wp14">
   <w:body>
+    <w:p>
+      <w:pPr>
+        <w:pStyle w:val="a4"/>
+        <w:jc w:val="left"/>
+        <w:rPr>
+          <w:rFonts w:eastAsia="等线"/>
+          <w:lang w:eastAsia="zh-CN"/>
+        </w:rPr>
+      </w:pPr>
+      <w:r>
+        <w:t>For pct_chg !</w:t>
+      </w:r>
+      <w:r>
+        <w:rPr>
+          <w:rFonts w:eastAsia="等线" w:hint="eastAsia"/>
+          <w:lang w:eastAsia="zh-CN"/>
+        </w:rPr>
+        <w:t>=</w:t>
+      </w:r>
+      <w:r>
+        <w:rPr>
+          <w:rFonts w:eastAsia="等线"/>
+          <w:lang w:eastAsia="zh-CN"/>
+        </w:rPr>
+        <w:t xml:space="preserve"> pct_c</w:t>
+      </w:r>
+      <w:r>
+        <w:rPr>
+          <w:rFonts w:eastAsia="等线"/>
+          <w:lang w:eastAsia="zh-CN"/>
+        </w:rPr>
+        <w:t>hg</w:t>
+      </w:r>
+    </w:p>
+    <w:p>
+      <w:pPr>
+        <w:pStyle w:val="a3"/>
+        <w:numPr>
+          <w:ilvl w:val="1"/>
+          <w:numId w:val="6"/>
+        </w:numPr>
+        <w:rPr>
+          <w:lang w:eastAsia="zh-CN"/>
+        </w:rPr>
+      </w:pPr>
+      <w:r>
+        <w:rPr>
+          <w:lang w:eastAsia="zh-CN"/>
+        </w:rPr>
+        <w:t>Close1 to close2</w:t>
+      </w:r>
+      <w:r>
+        <w:rPr>
+          <w:lang w:eastAsia="zh-CN"/>
+        </w:rPr>
+        <w:t xml:space="preserve"> aka standard</w:t>
+      </w:r>
+    </w:p>
+    <w:p>
+      <w:pPr>
+        <w:pStyle w:val="a3"/>
+        <w:numPr>
+          <w:ilvl w:val="1"/>
+          <w:numId w:val="6"/>
+        </w:numPr>
+        <w:rPr>
+          <w:lang w:eastAsia="zh-CN"/>
+        </w:rPr>
+      </w:pPr>
+      <w:r>
+        <w:rPr>
+          <w:lang w:eastAsia="zh-CN"/>
+        </w:rPr>
+        <w:t>Open1 to open2</w:t>
+      </w:r>
+      <w:r>
+        <w:rPr>
+          <w:lang w:eastAsia="zh-CN"/>
+        </w:rPr>
+        <w:t xml:space="preserve"> aka </w:t>
+      </w:r>
+      <w:r>
+        <w:rPr>
+          <w:rFonts w:hint="eastAsia"/>
+          <w:lang w:eastAsia="zh-CN"/>
+        </w:rPr>
+        <w:t>投机</w:t>
+      </w:r>
+    </w:p>
+    <w:p>
+      <w:pPr>
+        <w:pStyle w:val="a3"/>
+        <w:ind w:left="360"/>
+        <w:rPr>
+          <w:lang w:eastAsia="zh-CN"/>
+        </w:rPr>
+      </w:pPr>
+      <w:r>
+        <w:rPr>
+          <w:lang w:eastAsia="zh-CN"/>
+        </w:rPr>
+        <w:t>Actually almost no difference with close1_close2 pct_chg</w:t>
+      </w:r>
+    </w:p>
+    <w:p>
+      <w:pPr>
+        <w:pStyle w:val="a3"/>
+        <w:numPr>
+          <w:ilvl w:val="1"/>
+          <w:numId w:val="6"/>
+        </w:numPr>
+        <w:rPr>
+          <w:lang w:eastAsia="zh-CN"/>
+        </w:rPr>
+      </w:pPr>
+      <w:r>
+        <w:rPr>
+          <w:lang w:eastAsia="zh-CN"/>
+        </w:rPr>
+        <w:t xml:space="preserve">Open1 to close1 </w:t>
+      </w:r>
+      <w:r>
+        <w:rPr>
+          <w:lang w:eastAsia="zh-CN"/>
+        </w:rPr>
+        <w:t>aka t</w:t>
+      </w:r>
+      <w:r>
+        <w:rPr>
+          <w:lang w:eastAsia="zh-CN"/>
+        </w:rPr>
+        <w:t>rade</w:t>
+      </w:r>
+    </w:p>
+    <w:p>
+      <w:pPr>
+        <w:pStyle w:val="a3"/>
+        <w:ind w:left="360"/>
+        <w:rPr>
+          <w:lang w:eastAsia="zh-CN"/>
+        </w:rPr>
+      </w:pPr>
+      <w:r>
+        <w:rPr>
+          <w:lang w:eastAsia="zh-CN"/>
+        </w:rPr>
+        <w:t>Almost 50% 50% win and lose</w:t>
+      </w:r>
+    </w:p>
+    <w:p>
+      <w:pPr>
+        <w:pStyle w:val="a3"/>
+        <w:numPr>
+          <w:ilvl w:val="1"/>
+          <w:numId w:val="6"/>
+        </w:numPr>
+        <w:rPr>
+          <w:lang w:eastAsia="zh-CN"/>
+        </w:rPr>
+      </w:pPr>
+      <w:r>
+        <w:rPr>
+          <w:lang w:eastAsia="zh-CN"/>
+        </w:rPr>
+        <w:t>Close1 to open2</w:t>
+      </w:r>
+      <w:r>
+        <w:rPr>
+          <w:lang w:eastAsia="zh-CN"/>
+        </w:rPr>
+        <w:t xml:space="preserve"> aka non trade</w:t>
+      </w:r>
+    </w:p>
+    <w:p>
+      <w:pPr>
+        <w:pStyle w:val="a3"/>
+        <w:ind w:left="360"/>
+        <w:rPr>
+          <w:lang w:eastAsia="zh-CN"/>
+        </w:rPr>
+      </w:pPr>
+      <w:r>
+        <w:rPr>
+          <w:lang w:eastAsia="zh-CN"/>
+        </w:rPr>
+        <w:t>The gap mostly opens on the previous day close. 33% same as previous close, 33% higher and 33% lower than previous close.</w:t>
+      </w:r>
+    </w:p>
+    <w:p>
+      <w:pPr>
+        <w:pStyle w:val="a4"/>
+        <w:jc w:val="left"/>
+        <w:rPr>
+          <w:rFonts w:eastAsia="等线"/>
+          <w:lang w:eastAsia="zh-CN"/>
+        </w:rPr>
+      </w:pPr>
+    </w:p>
+    <w:p>
+      <w:pPr>
+        <w:rPr>
+          <w:lang w:eastAsia="zh-CN"/>
+        </w:rPr>
+      </w:pPr>
+    </w:p>
+    <w:p>
+      <w:pPr>
+        <w:rPr>
+          <w:lang w:eastAsia="zh-CN"/>
+        </w:rPr>
+      </w:pPr>
+    </w:p>
     <w:p>
       <w:pPr>
         <w:pStyle w:val="a4"/>
@@ -3544,7 +3756,6 @@
         <w:rPr>
           <w:lang w:eastAsia="zh-CN"/>
         </w:rPr>
-        <w:lastRenderedPageBreak/>
         <w:t xml:space="preserve">Buying </w:t>
       </w:r>
       <w:r>
@@ -3578,15 +3789,7 @@
         </w:rPr>
       </w:pPr>
       <w:r>
-        <w:t xml:space="preserve">general logic: If the trade is a </w:t>
-      </w:r>
-      <w:proofErr w:type="spellStart"/>
-      <w:r>
-        <w:t>sinoid</w:t>
-      </w:r>
-      <w:proofErr w:type="spellEnd"/>
-      <w:r>
-        <w:t xml:space="preserve"> wave, then trend strategy is better than when buying at ma cross over.</w:t>
+        <w:t>general logic: If the trade is a sinoid wave, then trend strategy is better than when buying at ma cross over.</w:t>
       </w:r>
       <w:r>
         <w:rPr>
@@ -3814,7 +4017,14 @@
         <w:rPr>
           <w:lang w:eastAsia="zh-CN"/>
         </w:rPr>
-        <w:t>Basically ignore upper and lower keyword since they are mi</w:t>
+        <w:t xml:space="preserve">Basically ignore upper and lower </w:t>
+      </w:r>
+      <w:r>
+        <w:rPr>
+          <w:lang w:eastAsia="zh-CN"/>
+        </w:rPr>
+        <w:lastRenderedPageBreak/>
+        <w:t>keyword since they are mi</w:t>
       </w:r>
       <w:r>
         <w:rPr>
@@ -3826,7 +4036,7 @@
     <w:p>
       <w:pPr>
         <w:rPr>
-          <w:lang w:val="de-DE" w:eastAsia="zh-CN"/>
+          <w:lang w:eastAsia="zh-CN"/>
         </w:rPr>
       </w:pPr>
     </w:p>
@@ -3854,7 +4064,6 @@
     <w:p>
       <w:pPr>
         <w:rPr>
-          <w:rFonts w:hint="eastAsia"/>
           <w:lang w:eastAsia="zh-CN"/>
         </w:rPr>
       </w:pPr>
@@ -3945,35 +4154,7 @@
         <w:rPr>
           <w:lang w:eastAsia="zh-CN"/>
         </w:rPr>
-        <w:t xml:space="preserve">For fgain2, pgain2 is the most significant indicator. </w:t>
-      </w:r>
-      <w:proofErr w:type="spellStart"/>
-      <w:r>
-        <w:rPr>
-          <w:lang w:eastAsia="zh-CN"/>
-        </w:rPr>
-        <w:t>Crossma</w:t>
-      </w:r>
-      <w:proofErr w:type="spellEnd"/>
-      <w:r>
-        <w:rPr>
-          <w:lang w:eastAsia="zh-CN"/>
-        </w:rPr>
-        <w:t xml:space="preserve"> is more significant for asset than </w:t>
-      </w:r>
-      <w:proofErr w:type="spellStart"/>
-      <w:r>
-        <w:rPr>
-          <w:lang w:eastAsia="zh-CN"/>
-        </w:rPr>
-        <w:t>overma</w:t>
-      </w:r>
-      <w:proofErr w:type="spellEnd"/>
-      <w:r>
-        <w:rPr>
-          <w:lang w:eastAsia="zh-CN"/>
-        </w:rPr>
-        <w:t>.</w:t>
+        <w:t>For fgain2, pgain2 is the most significant indicator. Crossma is more significant for asset than overma.</w:t>
       </w:r>
     </w:p>
     <w:tbl>
@@ -7385,79 +7566,7 @@
           <w:bCs/>
           <w:lang w:eastAsia="zh-CN"/>
         </w:rPr>
-        <w:t xml:space="preserve">mall </w:t>
-      </w:r>
-      <w:proofErr w:type="spellStart"/>
-      <w:r>
-        <w:rPr>
-          <w:b/>
-          <w:bCs/>
-          <w:lang w:eastAsia="zh-CN"/>
-        </w:rPr>
-        <w:t>freq</w:t>
-      </w:r>
-      <w:proofErr w:type="spellEnd"/>
-      <w:r>
-        <w:rPr>
-          <w:b/>
-          <w:bCs/>
-          <w:lang w:eastAsia="zh-CN"/>
-        </w:rPr>
-        <w:t xml:space="preserve"> over big </w:t>
-      </w:r>
-      <w:proofErr w:type="spellStart"/>
-      <w:r>
-        <w:rPr>
-          <w:b/>
-          <w:bCs/>
-          <w:lang w:eastAsia="zh-CN"/>
-        </w:rPr>
-        <w:t>freq</w:t>
-      </w:r>
-      <w:proofErr w:type="spellEnd"/>
-      <w:r>
-        <w:rPr>
-          <w:b/>
-          <w:bCs/>
-          <w:lang w:eastAsia="zh-CN"/>
-        </w:rPr>
-        <w:t xml:space="preserve"> is good, big </w:t>
-      </w:r>
-      <w:proofErr w:type="spellStart"/>
-      <w:r>
-        <w:rPr>
-          <w:b/>
-          <w:bCs/>
-          <w:lang w:eastAsia="zh-CN"/>
-        </w:rPr>
-        <w:t>freq</w:t>
-      </w:r>
-      <w:proofErr w:type="spellEnd"/>
-      <w:r>
-        <w:rPr>
-          <w:b/>
-          <w:bCs/>
-          <w:lang w:eastAsia="zh-CN"/>
-        </w:rPr>
-        <w:t xml:space="preserve"> over small </w:t>
-      </w:r>
-      <w:proofErr w:type="spellStart"/>
-      <w:r>
-        <w:rPr>
-          <w:b/>
-          <w:bCs/>
-          <w:lang w:eastAsia="zh-CN"/>
-        </w:rPr>
-        <w:t>freq</w:t>
-      </w:r>
-      <w:proofErr w:type="spellEnd"/>
-      <w:r>
-        <w:rPr>
-          <w:b/>
-          <w:bCs/>
-          <w:lang w:eastAsia="zh-CN"/>
-        </w:rPr>
-        <w:t xml:space="preserve"> is bad.</w:t>
+        <w:t>mall freq over big freq is good, big freq over small freq is bad.</w:t>
       </w:r>
       <w:r>
         <w:rPr>
@@ -7465,18 +7574,8 @@
           <w:bCs/>
           <w:lang w:eastAsia="zh-CN"/>
         </w:rPr>
-        <w:t xml:space="preserve"> Consistent with </w:t>
+        <w:t xml:space="preserve"> Consistent with overma</w:t>
       </w:r>
-      <w:proofErr w:type="spellStart"/>
-      <w:r>
-        <w:rPr>
-          <w:b/>
-          <w:bCs/>
-          <w:lang w:eastAsia="zh-CN"/>
-        </w:rPr>
-        <w:t>overma</w:t>
-      </w:r>
-      <w:proofErr w:type="spellEnd"/>
       <w:r>
         <w:rPr>
           <w:b/>
@@ -7535,55 +7634,13 @@
         <w:rPr>
           <w:lang w:eastAsia="zh-CN"/>
         </w:rPr>
-        <w:t xml:space="preserve">from </w:t>
-      </w:r>
-      <w:proofErr w:type="spellStart"/>
-      <w:r>
-        <w:rPr>
-          <w:lang w:eastAsia="zh-CN"/>
-        </w:rPr>
-        <w:t>overma</w:t>
-      </w:r>
-      <w:proofErr w:type="spellEnd"/>
-      <w:r>
-        <w:rPr>
-          <w:lang w:eastAsia="zh-CN"/>
-        </w:rPr>
-        <w:t xml:space="preserve"> mean.</w:t>
+        <w:t>from overma mean.</w:t>
       </w:r>
       <w:r>
         <w:rPr>
           <w:lang w:eastAsia="zh-CN"/>
         </w:rPr>
-        <w:t xml:space="preserve"> For fgain2 </w:t>
-      </w:r>
-      <w:proofErr w:type="spellStart"/>
-      <w:r>
-        <w:rPr>
-          <w:lang w:eastAsia="zh-CN"/>
-        </w:rPr>
-        <w:t>Crossma</w:t>
-      </w:r>
-      <w:proofErr w:type="spellEnd"/>
-      <w:r>
-        <w:rPr>
-          <w:lang w:eastAsia="zh-CN"/>
-        </w:rPr>
-        <w:t xml:space="preserve"> date is almost same a </w:t>
-      </w:r>
-      <w:proofErr w:type="spellStart"/>
-      <w:r>
-        <w:rPr>
-          <w:lang w:eastAsia="zh-CN"/>
-        </w:rPr>
-        <w:t>overma</w:t>
-      </w:r>
-      <w:proofErr w:type="spellEnd"/>
-      <w:r>
-        <w:rPr>
-          <w:lang w:eastAsia="zh-CN"/>
-        </w:rPr>
-        <w:t xml:space="preserve"> date.</w:t>
+        <w:t xml:space="preserve"> For fgain2 Crossma date is almost same a overma date.</w:t>
       </w:r>
     </w:p>
     <w:tbl>
@@ -7885,6 +7942,7 @@
                 <w:bCs/>
                 <w:color w:val="000000"/>
               </w:rPr>
+              <w:lastRenderedPageBreak/>
               <w:t>close2</w:t>
             </w:r>
           </w:p>
@@ -10920,7 +10978,6 @@
         </w:rPr>
       </w:pPr>
       <w:r>
-        <w:lastRenderedPageBreak/>
         <w:t xml:space="preserve">Increase </w:t>
       </w:r>
       <w:r>
@@ -10936,28 +10993,12 @@
       <w:r>
         <w:t xml:space="preserve"> </w:t>
       </w:r>
-      <w:proofErr w:type="spellStart"/>
       <w:r>
         <w:rPr>
           <w:color w:val="FF0000"/>
         </w:rPr>
-        <w:t>todo</w:t>
+        <w:t>todo probability dist</w:t>
       </w:r>
-      <w:proofErr w:type="spellEnd"/>
-      <w:r>
-        <w:rPr>
-          <w:color w:val="FF0000"/>
-        </w:rPr>
-        <w:t xml:space="preserve"> probability </w:t>
-      </w:r>
-      <w:proofErr w:type="spellStart"/>
-      <w:r>
-        <w:rPr>
-          <w:color w:val="FF0000"/>
-        </w:rPr>
-        <w:t>dist</w:t>
-      </w:r>
-      <w:proofErr w:type="spellEnd"/>
       <w:r>
         <w:rPr>
           <w:color w:val="FF0000"/>
@@ -10978,45 +11019,7 @@
           <w:color w:val="FF0000"/>
           <w:lang w:val="de-DE" w:eastAsia="zh-CN"/>
         </w:rPr>
-        <w:t>(</w:t>
-      </w:r>
-      <w:bookmarkStart w:id="0" w:name="_GoBack"/>
-      <w:bookmarkEnd w:id="0"/>
-      <w:proofErr w:type="spellStart"/>
-      <w:r>
-        <w:rPr>
-          <w:rFonts w:eastAsia="等线"/>
-          <w:color w:val="FF0000"/>
-          <w:lang w:val="de-DE" w:eastAsia="zh-CN"/>
-        </w:rPr>
-        <w:t>tor</w:t>
-      </w:r>
-      <w:proofErr w:type="spellEnd"/>
-      <w:r>
-        <w:rPr>
-          <w:rFonts w:eastAsia="等线"/>
-          <w:color w:val="FF0000"/>
-          <w:lang w:val="de-DE" w:eastAsia="zh-CN"/>
-        </w:rPr>
-        <w:t xml:space="preserve">, </w:t>
-      </w:r>
-      <w:proofErr w:type="spellStart"/>
-      <w:r>
-        <w:rPr>
-          <w:rFonts w:eastAsia="等线"/>
-          <w:color w:val="FF0000"/>
-          <w:lang w:val="de-DE" w:eastAsia="zh-CN"/>
-        </w:rPr>
-        <w:t>etc</w:t>
-      </w:r>
-      <w:proofErr w:type="spellEnd"/>
-      <w:r>
-        <w:rPr>
-          <w:rFonts w:eastAsia="等线"/>
-          <w:color w:val="FF0000"/>
-          <w:lang w:val="de-DE" w:eastAsia="zh-CN"/>
-        </w:rPr>
-        <w:t>)</w:t>
+        <w:t>(tor, etc)</w:t>
       </w:r>
     </w:p>
     <w:p>
@@ -11031,9 +11034,6 @@
           <w:ilvl w:val="1"/>
           <w:numId w:val="3"/>
         </w:numPr>
-        <w:rPr>
-          <w:rFonts w:hint="eastAsia"/>
-        </w:rPr>
       </w:pPr>
       <w:r>
         <w:rPr>
@@ -11072,21 +11072,7 @@
         <w:rPr>
           <w:lang w:eastAsia="zh-CN"/>
         </w:rPr>
-        <w:t xml:space="preserve"> </w:t>
-      </w:r>
-      <w:proofErr w:type="spellStart"/>
-      <w:r>
-        <w:rPr>
-          <w:lang w:eastAsia="zh-CN"/>
-        </w:rPr>
-        <w:t>Fgain</w:t>
-      </w:r>
-      <w:proofErr w:type="spellEnd"/>
-      <w:r>
-        <w:rPr>
-          <w:lang w:eastAsia="zh-CN"/>
-        </w:rPr>
-        <w:t xml:space="preserve"> for</w:t>
+        <w:t xml:space="preserve"> Fgain for</w:t>
       </w:r>
       <w:r>
         <w:rPr>
@@ -17614,6 +17600,7 @@
                 <w:sz w:val="16"/>
                 <w:szCs w:val="16"/>
               </w:rPr>
+              <w:lastRenderedPageBreak/>
               <w:t>days2</w:t>
             </w:r>
           </w:p>
@@ -19742,7 +19729,7 @@
               <w:spacing w:after="0" w:line="240" w:lineRule="auto"/>
               <w:jc w:val="right"/>
               <w:rPr>
-                <w:rFonts w:ascii="Calibri" w:eastAsia="等线" w:hAnsi="Calibri" w:cs="Calibri" w:hint="eastAsia"/>
+                <w:rFonts w:ascii="Calibri" w:eastAsia="等线" w:hAnsi="Calibri" w:cs="Calibri"/>
                 <w:color w:val="000000"/>
                 <w:sz w:val="16"/>
                 <w:szCs w:val="16"/>
@@ -22002,9 +21989,6 @@
           <w:ilvl w:val="1"/>
           <w:numId w:val="5"/>
         </w:numPr>
-        <w:rPr>
-          <w:rFonts w:hint="eastAsia"/>
-        </w:rPr>
       </w:pPr>
       <w:r>
         <w:rPr>
@@ -22077,28 +22061,17 @@
         <w:jc w:val="left"/>
       </w:pPr>
       <w:r>
-        <w:lastRenderedPageBreak/>
-        <w:t xml:space="preserve">Auto-Correlation: </w:t>
-      </w:r>
-      <w:proofErr w:type="spellStart"/>
-      <w:r>
-        <w:t>p</w:t>
+        <w:t>Auto-Correlation: p</w:t>
       </w:r>
       <w:r>
-        <w:t>gain</w:t>
-      </w:r>
-      <w:proofErr w:type="spellEnd"/>
-      <w:r>
-        <w:t xml:space="preserve"> </w:t>
+        <w:t xml:space="preserve">gain </w:t>
       </w:r>
       <w:r>
         <w:t xml:space="preserve">and </w:t>
       </w:r>
-      <w:proofErr w:type="spellStart"/>
       <w:r>
         <w:t>fgain</w:t>
       </w:r>
-      <w:proofErr w:type="spellEnd"/>
     </w:p>
     <w:p>
       <w:pPr>
@@ -22117,23 +22090,7 @@
       </w:r>
       <w:r>
         <w:tab/>
-        <w:t xml:space="preserve">The </w:t>
-      </w:r>
-      <w:proofErr w:type="spellStart"/>
-      <w:r>
-        <w:t>pearson</w:t>
-      </w:r>
-      <w:proofErr w:type="spellEnd"/>
-      <w:r>
-        <w:t xml:space="preserve"> are very low. All under 0.05 or -0.05 which makes the </w:t>
-      </w:r>
-      <w:proofErr w:type="spellStart"/>
-      <w:r>
-        <w:t>pearson</w:t>
-      </w:r>
-      <w:proofErr w:type="spellEnd"/>
-      <w:r>
-        <w:t xml:space="preserve"> coefficient useless and almost near random.</w:t>
+        <w:t>The pearson are very low. All under 0.05 or -0.05 which makes the pearson coefficient useless and almost near random.</w:t>
       </w:r>
     </w:p>
     <w:p>
@@ -22200,21 +22157,8 @@
           <w:numId w:val="4"/>
         </w:numPr>
       </w:pPr>
-      <w:proofErr w:type="spellStart"/>
       <w:r>
-        <w:t>ts_code</w:t>
-      </w:r>
-      <w:proofErr w:type="spellEnd"/>
-      <w:r>
-        <w:t xml:space="preserve">/asset domain: </w:t>
-      </w:r>
-      <w:proofErr w:type="spellStart"/>
-      <w:r>
-        <w:t>pgain</w:t>
-      </w:r>
-      <w:proofErr w:type="spellEnd"/>
-      <w:r>
-        <w:t xml:space="preserve"> category -10_-8, -8_-6…6_8,8_10 are used to show probability of future category. The problem is that it is difficult to calculate all the cases. Even if it is possible, the result are very broad and applies to all stocks. Hence, the individual predictability of this result on any asset is very weak. The asset is dominated by its own stuff and</w:t>
+        <w:t>ts_code/asset domain: pgain category -10_-8, -8_-6…6_8,8_10 are used to show probability of future category. The problem is that it is difficult to calculate all the cases. Even if it is possible, the result are very broad and applies to all stocks. Hence, the individual predictability of this result on any asset is very weak. The asset is dominated by its own stuff and</w:t>
       </w:r>
     </w:p>
     <w:p>
@@ -22268,7 +22212,7 @@
       <w:pPr>
         <w:pStyle w:val="a3"/>
         <w:rPr>
-          <w:lang w:eastAsia="zh-CN"/>
+          <w:lang w:val="de-DE" w:eastAsia="zh-CN"/>
         </w:rPr>
       </w:pPr>
     </w:p>
@@ -22276,7 +22220,6 @@
       <w:pPr>
         <w:pStyle w:val="a3"/>
         <w:rPr>
-          <w:rFonts w:hint="eastAsia"/>
           <w:lang w:eastAsia="zh-CN"/>
         </w:rPr>
       </w:pPr>
@@ -22285,6 +22228,673 @@
       <w:pPr>
         <w:pStyle w:val="a3"/>
       </w:pPr>
+      <w:r>
+        <w:t>Methods to find the right turning points.</w:t>
+      </w:r>
+    </w:p>
+    <w:p>
+      <w:pPr>
+        <w:pStyle w:val="a3"/>
+        <w:numPr>
+          <w:ilvl w:val="0"/>
+          <w:numId w:val="7"/>
+        </w:numPr>
+      </w:pPr>
+      <w:r>
+        <w:t>Crossma</w:t>
+      </w:r>
+    </w:p>
+    <w:p>
+      <w:pPr>
+        <w:pStyle w:val="a3"/>
+        <w:numPr>
+          <w:ilvl w:val="0"/>
+          <w:numId w:val="7"/>
+        </w:numPr>
+      </w:pPr>
+      <w:r>
+        <w:t>Overma</w:t>
+      </w:r>
+    </w:p>
+    <w:p>
+      <w:pPr>
+        <w:pStyle w:val="a3"/>
+        <w:numPr>
+          <w:ilvl w:val="0"/>
+          <w:numId w:val="7"/>
+        </w:numPr>
+      </w:pPr>
+      <w:r>
+        <w:t>Absolute value too high or too low</w:t>
+      </w:r>
+    </w:p>
+    <w:p>
+      <w:pPr>
+        <w:pStyle w:val="a3"/>
+        <w:numPr>
+          <w:ilvl w:val="0"/>
+          <w:numId w:val="7"/>
+        </w:numPr>
+      </w:pPr>
+      <w:r>
+        <w:t>Distant between high and low freq too big</w:t>
+      </w:r>
+    </w:p>
+    <w:p>
+      <w:pPr>
+        <w:pStyle w:val="a3"/>
+        <w:numPr>
+          <w:ilvl w:val="0"/>
+          <w:numId w:val="7"/>
+        </w:numPr>
+      </w:pPr>
+      <w:r>
+        <w:t>Smoothing</w:t>
+      </w:r>
+    </w:p>
+    <w:p>
+      <w:pPr>
+        <w:pStyle w:val="a3"/>
+        <w:numPr>
+          <w:ilvl w:val="1"/>
+          <w:numId w:val="7"/>
+        </w:numPr>
+      </w:pPr>
+      <w:r>
+        <w:t>double RSI</w:t>
+      </w:r>
+    </w:p>
+    <w:p>
+      <w:pPr>
+        <w:pStyle w:val="a3"/>
+        <w:numPr>
+          <w:ilvl w:val="1"/>
+          <w:numId w:val="7"/>
+        </w:numPr>
+      </w:pPr>
+      <w:r>
+        <w:t>tripple RSI</w:t>
+      </w:r>
+    </w:p>
+    <w:p>
+      <w:pPr>
+        <w:pStyle w:val="a3"/>
+        <w:numPr>
+          <w:ilvl w:val="1"/>
+          <w:numId w:val="7"/>
+        </w:numPr>
+      </w:pPr>
+      <w:r>
+        <w:t>high pass filter</w:t>
+      </w:r>
+    </w:p>
+    <w:p>
+      <w:pPr>
+        <w:pStyle w:val="a3"/>
+        <w:numPr>
+          <w:ilvl w:val="1"/>
+          <w:numId w:val="7"/>
+        </w:numPr>
+      </w:pPr>
+      <w:r>
+        <w:t>low pass filter</w:t>
+      </w:r>
+    </w:p>
+    <w:p>
+      <w:pPr>
+        <w:pStyle w:val="a3"/>
+        <w:numPr>
+          <w:ilvl w:val="1"/>
+          <w:numId w:val="7"/>
+        </w:numPr>
+      </w:pPr>
+      <w:r>
+        <w:t>John ehlers</w:t>
+      </w:r>
+    </w:p>
+    <w:p>
+      <w:pPr>
+        <w:pStyle w:val="a3"/>
+        <w:numPr>
+          <w:ilvl w:val="0"/>
+          <w:numId w:val="7"/>
+        </w:numPr>
+      </w:pPr>
+      <w:r>
+        <w:t>Absolute RSI</w:t>
+      </w:r>
+    </w:p>
+    <w:p>
+      <w:pPr>
+        <w:pStyle w:val="a3"/>
+        <w:ind w:left="1080"/>
+      </w:pPr>
+      <w:r>
+        <w:t xml:space="preserve">6.1. </w:t>
+      </w:r>
+      <w:r>
+        <w:t>It seems that rsi240 under 50 is better than above 50. This is because the mean reverse are more likely to happen. Same for rsi500 is better if it is under 50.</w:t>
+      </w:r>
+    </w:p>
+    <w:p>
+      <w:pPr>
+        <w:pStyle w:val="a3"/>
+        <w:ind w:left="1080"/>
+      </w:pPr>
+      <w:r>
+        <w:t>6.2 rsi10,7,20 ,5  is better if it is abv 50</w:t>
+      </w:r>
+    </w:p>
+    <w:p>
+      <w:pPr>
+        <w:pStyle w:val="a3"/>
+        <w:ind w:left="1080"/>
+      </w:pPr>
+      <w:r>
+        <w:t>6.3 RSI120, 80,60, is better if it is under 50</w:t>
+      </w:r>
+    </w:p>
+    <w:p>
+      <w:pPr>
+        <w:pStyle w:val="a3"/>
+        <w:ind w:left="1080"/>
+        <w:rPr>
+          <w:lang w:eastAsia="zh-CN"/>
+        </w:rPr>
+      </w:pPr>
+      <w:r>
+        <w:rPr>
+          <w:rFonts w:hint="eastAsia"/>
+          <w:lang w:eastAsia="zh-CN"/>
+        </w:rPr>
+        <w:t>越大，越要低于</w:t>
+      </w:r>
+      <w:r>
+        <w:rPr>
+          <w:rFonts w:hint="eastAsia"/>
+          <w:lang w:eastAsia="zh-CN"/>
+        </w:rPr>
+        <w:t>RSI</w:t>
+      </w:r>
+      <w:r>
+        <w:rPr>
+          <w:lang w:eastAsia="zh-CN"/>
+        </w:rPr>
+        <w:t xml:space="preserve"> 50. </w:t>
+      </w:r>
+      <w:r>
+        <w:rPr>
+          <w:rFonts w:hint="eastAsia"/>
+          <w:lang w:eastAsia="zh-CN"/>
+        </w:rPr>
+        <w:t>越小越要高于</w:t>
+      </w:r>
+      <w:r>
+        <w:rPr>
+          <w:rFonts w:hint="eastAsia"/>
+          <w:lang w:eastAsia="zh-CN"/>
+        </w:rPr>
+        <w:t>RSI</w:t>
+      </w:r>
+      <w:r>
+        <w:rPr>
+          <w:lang w:eastAsia="zh-CN"/>
+        </w:rPr>
+        <w:t>50</w:t>
+      </w:r>
+    </w:p>
+    <w:p>
+      <w:pPr>
+        <w:pStyle w:val="a3"/>
+        <w:ind w:left="1080"/>
+        <w:rPr>
+          <w:lang w:eastAsia="zh-CN"/>
+        </w:rPr>
+      </w:pPr>
+      <w:r>
+        <w:rPr>
+          <w:rFonts w:hint="eastAsia"/>
+          <w:lang w:eastAsia="zh-CN"/>
+        </w:rPr>
+        <w:t>RSI</w:t>
+      </w:r>
+      <w:r>
+        <w:rPr>
+          <w:lang w:eastAsia="zh-CN"/>
+        </w:rPr>
+        <w:t>3 RSI2 are too shot t</w:t>
+      </w:r>
+      <w:r>
+        <w:rPr>
+          <w:lang w:eastAsia="zh-CN"/>
+        </w:rPr>
+        <w:t>o give any accurate answer.</w:t>
+      </w:r>
+    </w:p>
+    <w:p>
+      <w:pPr>
+        <w:pStyle w:val="a3"/>
+        <w:numPr>
+          <w:ilvl w:val="0"/>
+          <w:numId w:val="7"/>
+        </w:numPr>
+        <w:rPr>
+          <w:lang w:eastAsia="zh-CN"/>
+        </w:rPr>
+      </w:pPr>
+      <w:r>
+        <w:rPr>
+          <w:lang w:eastAsia="zh-CN"/>
+        </w:rPr>
+        <w:t>The higher distance between two ma/RSI the better. If they are too close, like ma5</w:t>
+      </w:r>
+      <w:r>
+        <w:rPr>
+          <w:rFonts w:hint="eastAsia"/>
+          <w:lang w:eastAsia="zh-CN"/>
+        </w:rPr>
+        <w:t>+</w:t>
+      </w:r>
+      <w:r>
+        <w:rPr>
+          <w:lang w:eastAsia="zh-CN"/>
+        </w:rPr>
+        <w:t>m</w:t>
+      </w:r>
+      <w:r>
+        <w:rPr>
+          <w:lang w:eastAsia="zh-CN"/>
+        </w:rPr>
+        <w:t>a10, then their usage is very small because too similar. Better one would be ma3</w:t>
+      </w:r>
+      <w:r>
+        <w:rPr>
+          <w:rFonts w:hint="eastAsia"/>
+          <w:lang w:eastAsia="zh-CN"/>
+        </w:rPr>
+        <w:t>+</w:t>
+      </w:r>
+      <w:r>
+        <w:rPr>
+          <w:lang w:val="de-DE" w:eastAsia="zh-CN"/>
+        </w:rPr>
+        <w:t>ma12 Ma10</w:t>
+      </w:r>
+      <w:r>
+        <w:rPr>
+          <w:rFonts w:hint="eastAsia"/>
+          <w:lang w:val="de-DE" w:eastAsia="zh-CN"/>
+        </w:rPr>
+        <w:t>+</w:t>
+      </w:r>
+      <w:r>
+        <w:rPr>
+          <w:lang w:val="de-DE" w:eastAsia="zh-CN"/>
+        </w:rPr>
+        <w:t>ma260 etc</w:t>
+      </w:r>
+    </w:p>
+    <w:p>
+      <w:pPr>
+        <w:pStyle w:val="a3"/>
+        <w:numPr>
+          <w:ilvl w:val="0"/>
+          <w:numId w:val="7"/>
+        </w:numPr>
+        <w:rPr>
+          <w:lang w:eastAsia="zh-CN"/>
+        </w:rPr>
+      </w:pPr>
+      <w:r>
+        <w:rPr>
+          <w:lang w:eastAsia="zh-CN"/>
+        </w:rPr>
+        <w:t>In general. All rsi shows h</w:t>
+      </w:r>
+      <w:r>
+        <w:rPr>
+          <w:lang w:eastAsia="zh-CN"/>
+        </w:rPr>
+        <w:t xml:space="preserve">igher future gain if less than 30 in long and short run. E.g. </w:t>
+      </w:r>
+      <w:r>
+        <w:rPr>
+          <w:lang w:eastAsia="zh-CN"/>
+        </w:rPr>
+        <w:t>ma3</w:t>
+      </w:r>
+      <w:r>
+        <w:rPr>
+          <w:rFonts w:hint="eastAsia"/>
+          <w:lang w:eastAsia="zh-CN"/>
+        </w:rPr>
+        <w:t>+</w:t>
+      </w:r>
+      <w:r>
+        <w:rPr>
+          <w:lang w:eastAsia="zh-CN"/>
+        </w:rPr>
+        <w:t>ma12</w:t>
+      </w:r>
+      <w:r>
+        <w:rPr>
+          <w:lang w:eastAsia="zh-CN"/>
+        </w:rPr>
+        <w:t>0</w:t>
+      </w:r>
+      <w:r>
+        <w:rPr>
+          <w:lang w:eastAsia="zh-CN"/>
+        </w:rPr>
+        <w:t xml:space="preserve"> both less than 30 % of their past n</w:t>
+      </w:r>
+      <w:r>
+        <w:rPr>
+          <w:lang w:eastAsia="zh-CN"/>
+        </w:rPr>
+        <w:t>ormal value. Which translates to at 1/3 lowest half year ma and 1/3 lowest 3 day rsi.</w:t>
+      </w:r>
+    </w:p>
+    <w:p>
+      <w:pPr>
+        <w:pStyle w:val="a3"/>
+        <w:numPr>
+          <w:ilvl w:val="0"/>
+          <w:numId w:val="7"/>
+        </w:numPr>
+        <w:rPr>
+          <w:lang w:eastAsia="zh-CN"/>
+        </w:rPr>
+      </w:pPr>
+      <w:r>
+        <w:rPr>
+          <w:lang w:eastAsia="zh-CN"/>
+        </w:rPr>
+        <w:t xml:space="preserve">In general, the price abv ma buy strategy is </w:t>
+      </w:r>
+      <w:r>
+        <w:rPr>
+          <w:lang w:eastAsia="zh-CN"/>
+        </w:rPr>
+        <w:t xml:space="preserve">very very insignificant </w:t>
+      </w:r>
+      <w:r>
+        <w:rPr>
+          <w:lang w:eastAsia="zh-CN"/>
+        </w:rPr>
+        <w:t xml:space="preserve"> because the spread is very small. </w:t>
+      </w:r>
+      <w:r>
+        <w:rPr>
+          <w:lang w:eastAsia="zh-CN"/>
+        </w:rPr>
+        <w:t>So buy and sell decision based on if price is over ma, is very bad. This is logical since ma and charts are very common. Useful information are in places where normal people cant access.</w:t>
+      </w:r>
+    </w:p>
+    <w:p>
+      <w:pPr>
+        <w:pStyle w:val="a3"/>
+        <w:numPr>
+          <w:ilvl w:val="0"/>
+          <w:numId w:val="7"/>
+        </w:numPr>
+        <w:rPr>
+          <w:lang w:eastAsia="zh-CN"/>
+        </w:rPr>
+      </w:pPr>
+    </w:p>
+    <w:p>
+      <w:pPr>
+        <w:rPr>
+          <w:lang w:eastAsia="zh-CN"/>
+        </w:rPr>
+      </w:pPr>
+    </w:p>
+    <w:p>
+      <w:pPr>
+        <w:rPr>
+          <w:lang w:eastAsia="zh-CN"/>
+        </w:rPr>
+      </w:pPr>
+      <w:r>
+        <w:rPr>
+          <w:lang w:eastAsia="zh-CN"/>
+        </w:rPr>
+        <w:t>IDEAL score involves:</w:t>
+      </w:r>
+    </w:p>
+    <w:p>
+      <w:pPr>
+        <w:pStyle w:val="a3"/>
+        <w:numPr>
+          <w:ilvl w:val="0"/>
+          <w:numId w:val="9"/>
+        </w:numPr>
+        <w:rPr>
+          <w:lang w:eastAsia="zh-CN"/>
+        </w:rPr>
+      </w:pPr>
+      <w:r>
+        <w:rPr>
+          <w:lang w:eastAsia="zh-CN"/>
+        </w:rPr>
+        <w:t>Cyclic pattern</w:t>
+      </w:r>
+      <w:r>
+        <w:rPr>
+          <w:lang w:eastAsia="zh-CN"/>
+        </w:rPr>
+        <w:t xml:space="preserve"> (rsi low is buy, rsi high is sell)</w:t>
+      </w:r>
+    </w:p>
+    <w:p>
+      <w:pPr>
+        <w:pStyle w:val="a3"/>
+        <w:numPr>
+          <w:ilvl w:val="0"/>
+          <w:numId w:val="9"/>
+        </w:numPr>
+        <w:rPr>
+          <w:lang w:eastAsia="zh-CN"/>
+        </w:rPr>
+      </w:pPr>
+      <w:r>
+        <w:rPr>
+          <w:lang w:eastAsia="zh-CN"/>
+        </w:rPr>
+        <w:t>Trend pattern (rsi)</w:t>
+      </w:r>
+    </w:p>
+    <w:p>
+      <w:pPr>
+        <w:pStyle w:val="a3"/>
+        <w:numPr>
+          <w:ilvl w:val="0"/>
+          <w:numId w:val="9"/>
+        </w:numPr>
+        <w:rPr>
+          <w:lang w:eastAsia="zh-CN"/>
+        </w:rPr>
+      </w:pPr>
+      <w:r>
+        <w:rPr>
+          <w:lang w:eastAsia="zh-CN"/>
+        </w:rPr>
+        <w:lastRenderedPageBreak/>
+        <w:t>Resistance pattern (knows where are support and resistance)</w:t>
+      </w:r>
+      <w:r>
+        <w:rPr>
+          <w:lang w:eastAsia="zh-CN"/>
+        </w:rPr>
+        <w:t>. Possible ressitance. Trend, Ma, polynom. Horizontal lines.</w:t>
+      </w:r>
+      <w:r>
+        <w:rPr>
+          <w:lang w:eastAsia="zh-CN"/>
+        </w:rPr>
+        <w:t xml:space="preserve"> Golden cross(crossma, overcross and under cross)</w:t>
+      </w:r>
+    </w:p>
+    <w:p>
+      <w:pPr>
+        <w:pStyle w:val="a3"/>
+        <w:numPr>
+          <w:ilvl w:val="0"/>
+          <w:numId w:val="9"/>
+        </w:numPr>
+        <w:rPr>
+          <w:lang w:eastAsia="zh-CN"/>
+        </w:rPr>
+      </w:pPr>
+      <w:r>
+        <w:rPr>
+          <w:lang w:eastAsia="zh-CN"/>
+        </w:rPr>
+        <w:t>Beta</w:t>
+      </w:r>
+    </w:p>
+    <w:p>
+      <w:pPr>
+        <w:pStyle w:val="a3"/>
+        <w:numPr>
+          <w:ilvl w:val="0"/>
+          <w:numId w:val="9"/>
+        </w:numPr>
+        <w:rPr>
+          <w:lang w:eastAsia="zh-CN"/>
+        </w:rPr>
+      </w:pPr>
+      <w:r>
+        <w:rPr>
+          <w:lang w:eastAsia="zh-CN"/>
+        </w:rPr>
+        <w:t>Other Technical Analysis like boll</w:t>
+      </w:r>
+    </w:p>
+    <w:p>
+      <w:pPr>
+        <w:pStyle w:val="a3"/>
+        <w:numPr>
+          <w:ilvl w:val="0"/>
+          <w:numId w:val="9"/>
+        </w:numPr>
+        <w:rPr>
+          <w:lang w:eastAsia="zh-CN"/>
+        </w:rPr>
+      </w:pPr>
+      <w:r>
+        <w:rPr>
+          <w:lang w:eastAsia="zh-CN"/>
+        </w:rPr>
+        <w:t>Fundamentals</w:t>
+      </w:r>
+    </w:p>
+    <w:p>
+      <w:pPr>
+        <w:pStyle w:val="a3"/>
+        <w:numPr>
+          <w:ilvl w:val="0"/>
+          <w:numId w:val="9"/>
+        </w:numPr>
+        <w:rPr>
+          <w:lang w:eastAsia="zh-CN"/>
+        </w:rPr>
+      </w:pPr>
+      <w:r>
+        <w:rPr>
+          <w:lang w:eastAsia="zh-CN"/>
+        </w:rPr>
+        <w:t>Group</w:t>
+      </w:r>
+    </w:p>
+    <w:p>
+      <w:pPr>
+        <w:pStyle w:val="a3"/>
+        <w:numPr>
+          <w:ilvl w:val="0"/>
+          <w:numId w:val="9"/>
+        </w:numPr>
+        <w:rPr>
+          <w:lang w:eastAsia="zh-CN"/>
+        </w:rPr>
+      </w:pPr>
+      <w:r>
+        <w:rPr>
+          <w:lang w:eastAsia="zh-CN"/>
+        </w:rPr>
+        <w:t xml:space="preserve">Maybe every stock needs a tailored version of all general finding. E.g. the general stock rsi is good at 70, bad at 30. Each stocks needs to be specifically adjusted from the past data. </w:t>
+      </w:r>
+    </w:p>
+    <w:p>
+      <w:pPr>
+        <w:pStyle w:val="a3"/>
+        <w:numPr>
+          <w:ilvl w:val="0"/>
+          <w:numId w:val="9"/>
+        </w:numPr>
+        <w:rPr>
+          <w:lang w:eastAsia="zh-CN"/>
+        </w:rPr>
+      </w:pPr>
+      <w:r>
+        <w:rPr>
+          <w:lang w:eastAsia="zh-CN"/>
+        </w:rPr>
+        <w:t>Maybe rescue trend2 by assign probabilistic model to guess the next turning point type. Then we can always assume the right trade until next turning point.</w:t>
+      </w:r>
+    </w:p>
+    <w:p>
+      <w:pPr>
+        <w:pStyle w:val="a3"/>
+        <w:numPr>
+          <w:ilvl w:val="0"/>
+          <w:numId w:val="9"/>
+        </w:numPr>
+        <w:rPr>
+          <w:rFonts w:hint="eastAsia"/>
+          <w:lang w:eastAsia="zh-CN"/>
+        </w:rPr>
+      </w:pPr>
+      <w:r>
+        <w:rPr>
+          <w:lang w:eastAsia="zh-CN"/>
+        </w:rPr>
+        <w:t>Define different class of signals. Crossover, overma, resistance, cycle, go with or without trend. Volatility, fundamentals. Each one class gives one distinct score. They must be distinct, otherwise their score are overlapped and hence not very useful.</w:t>
+      </w:r>
+      <w:r>
+        <w:rPr>
+          <w:lang w:eastAsia="zh-CN"/>
+        </w:rPr>
+        <w:t xml:space="preserve"> L</w:t>
+      </w:r>
+      <w:r>
+        <w:rPr>
+          <w:rFonts w:hint="eastAsia"/>
+          <w:lang w:eastAsia="zh-CN"/>
+        </w:rPr>
+        <w:t>ike</w:t>
+      </w:r>
+      <w:r>
+        <w:rPr>
+          <w:lang w:eastAsia="zh-CN"/>
+        </w:rPr>
+        <w:t xml:space="preserve"> maby semantic source, newspaper source, keyword search source is a</w:t>
+      </w:r>
+      <w:r>
+        <w:rPr>
+          <w:lang w:eastAsia="zh-CN"/>
+        </w:rPr>
+        <w:t xml:space="preserve">lso required. </w:t>
+      </w:r>
+      <w:r>
+        <w:rPr>
+          <w:lang w:eastAsia="zh-CN"/>
+        </w:rPr>
+        <w:t>All kind of different channel is required</w:t>
+      </w:r>
+      <w:bookmarkStart w:id="0" w:name="_GoBack"/>
+      <w:bookmarkEnd w:id="0"/>
     </w:p>
     <w:sectPr>
       <w:pgSz w:w="11906" w:h="16838"/>
@@ -22299,6 +22909,95 @@
 <file path=word/numbering.xml><?xml version="1.0" encoding="utf-8"?>
 <w:numbering xmlns:wpc="http://schemas.microsoft.com/office/word/2010/wordprocessingCanvas" xmlns:cx="http://schemas.microsoft.com/office/drawing/2014/chartex" xmlns:cx1="http://schemas.microsoft.com/office/drawing/2015/9/8/chartex" xmlns:cx2="http://schemas.microsoft.com/office/drawing/2015/10/21/chartex" xmlns:cx3="http://schemas.microsoft.com/office/drawing/2016/5/9/chartex" xmlns:cx4="http://schemas.microsoft.com/office/drawing/2016/5/10/chartex" xmlns:cx5="http://schemas.microsoft.com/office/drawing/2016/5/11/chartex" xmlns:cx6="http://schemas.microsoft.com/office/drawing/2016/5/12/chartex" xmlns:cx7="http://schemas.microsoft.com/office/drawing/2016/5/13/chartex" xmlns:cx8="http://schemas.microsoft.com/office/drawing/2016/5/14/chartex" xmlns:mc="http://schemas.openxmlformats.org/markup-compatibility/2006" xmlns:aink="http://schemas.microsoft.com/office/drawing/2016/ink" xmlns:am3d="http://schemas.microsoft.com/office/drawing/2017/model3d" xmlns:o="urn:schemas-microsoft-com:office:office" xmlns:r="http://schemas.openxmlformats.org/officeDocument/2006/relationships" xmlns:m="http://schemas.openxmlformats.org/officeDocument/2006/math" xmlns:v="urn:schemas-microsoft-com:vml" xmlns:wp14="http://schemas.microsoft.com/office/word/2010/wordprocessingDrawing" xmlns:wp="http://schemas.openxmlformats.org/drawingml/2006/wordprocessingDrawing" xmlns:w10="urn:schemas-microsoft-com:office:word" xmlns:w="http://schemas.openxmlformats.org/wordprocessingml/2006/main" xmlns:w14="http://schemas.microsoft.com/office/word/2010/wordml" xmlns:w15="http://schemas.microsoft.com/office/word/2012/wordml" xmlns:w16cid="http://schemas.microsoft.com/office/word/2016/wordml/cid" xmlns:w16se="http://schemas.microsoft.com/office/word/2015/wordml/symex" xmlns:wpg="http://schemas.microsoft.com/office/word/2010/wordprocessingGroup" xmlns:wpi="http://schemas.microsoft.com/office/word/2010/wordprocessingInk" xmlns:wne="http://schemas.microsoft.com/office/word/2006/wordml" xmlns:wps="http://schemas.microsoft.com/office/word/2010/wordprocessingShape" mc:Ignorable="w14 w15 w16se w16cid wp14">
   <w:abstractNum w:abstractNumId="0" w15:restartNumberingAfterBreak="0">
+    <w:nsid w:val="036309CC"/>
+    <w:multiLevelType w:val="hybridMultilevel"/>
+    <w:tmpl w:val="A808D5D8"/>
+    <w:lvl w:ilvl="0" w:tplc="0409000F">
+      <w:start w:val="1"/>
+      <w:numFmt w:val="decimal"/>
+      <w:lvlText w:val="%1."/>
+      <w:lvlJc w:val="left"/>
+      <w:pPr>
+        <w:ind w:left="720" w:hanging="360"/>
+      </w:pPr>
+      <w:rPr>
+        <w:rFonts w:hint="default"/>
+      </w:rPr>
+    </w:lvl>
+    <w:lvl w:ilvl="1" w:tplc="04090019" w:tentative="1">
+      <w:start w:val="1"/>
+      <w:numFmt w:val="lowerLetter"/>
+      <w:lvlText w:val="%2."/>
+      <w:lvlJc w:val="left"/>
+      <w:pPr>
+        <w:ind w:left="1440" w:hanging="360"/>
+      </w:pPr>
+    </w:lvl>
+    <w:lvl w:ilvl="2" w:tplc="0409001B" w:tentative="1">
+      <w:start w:val="1"/>
+      <w:numFmt w:val="lowerRoman"/>
+      <w:lvlText w:val="%3."/>
+      <w:lvlJc w:val="right"/>
+      <w:pPr>
+        <w:ind w:left="2160" w:hanging="180"/>
+      </w:pPr>
+    </w:lvl>
+    <w:lvl w:ilvl="3" w:tplc="0409000F" w:tentative="1">
+      <w:start w:val="1"/>
+      <w:numFmt w:val="decimal"/>
+      <w:lvlText w:val="%4."/>
+      <w:lvlJc w:val="left"/>
+      <w:pPr>
+        <w:ind w:left="2880" w:hanging="360"/>
+      </w:pPr>
+    </w:lvl>
+    <w:lvl w:ilvl="4" w:tplc="04090019" w:tentative="1">
+      <w:start w:val="1"/>
+      <w:numFmt w:val="lowerLetter"/>
+      <w:lvlText w:val="%5."/>
+      <w:lvlJc w:val="left"/>
+      <w:pPr>
+        <w:ind w:left="3600" w:hanging="360"/>
+      </w:pPr>
+    </w:lvl>
+    <w:lvl w:ilvl="5" w:tplc="0409001B" w:tentative="1">
+      <w:start w:val="1"/>
+      <w:numFmt w:val="lowerRoman"/>
+      <w:lvlText w:val="%6."/>
+      <w:lvlJc w:val="right"/>
+      <w:pPr>
+        <w:ind w:left="4320" w:hanging="180"/>
+      </w:pPr>
+    </w:lvl>
+    <w:lvl w:ilvl="6" w:tplc="0409000F" w:tentative="1">
+      <w:start w:val="1"/>
+      <w:numFmt w:val="decimal"/>
+      <w:lvlText w:val="%7."/>
+      <w:lvlJc w:val="left"/>
+      <w:pPr>
+        <w:ind w:left="5040" w:hanging="360"/>
+      </w:pPr>
+    </w:lvl>
+    <w:lvl w:ilvl="7" w:tplc="04090019" w:tentative="1">
+      <w:start w:val="1"/>
+      <w:numFmt w:val="lowerLetter"/>
+      <w:lvlText w:val="%8."/>
+      <w:lvlJc w:val="left"/>
+      <w:pPr>
+        <w:ind w:left="5760" w:hanging="360"/>
+      </w:pPr>
+    </w:lvl>
+    <w:lvl w:ilvl="8" w:tplc="0409001B" w:tentative="1">
+      <w:start w:val="1"/>
+      <w:numFmt w:val="lowerRoman"/>
+      <w:lvlText w:val="%9."/>
+      <w:lvlJc w:val="right"/>
+      <w:pPr>
+        <w:ind w:left="6480" w:hanging="180"/>
+      </w:pPr>
+    </w:lvl>
+  </w:abstractNum>
+  <w:abstractNum w:abstractNumId="1" w15:restartNumberingAfterBreak="0">
     <w:nsid w:val="04684892"/>
     <w:multiLevelType w:val="multilevel"/>
     <w:tmpl w:val="2598A778"/>
@@ -22419,7 +23118,7 @@
       </w:rPr>
     </w:lvl>
   </w:abstractNum>
-  <w:abstractNum w:abstractNumId="1" w15:restartNumberingAfterBreak="0">
+  <w:abstractNum w:abstractNumId="2" w15:restartNumberingAfterBreak="0">
     <w:nsid w:val="132C309A"/>
     <w:multiLevelType w:val="multilevel"/>
     <w:tmpl w:val="2598A778"/>
@@ -22540,7 +23239,7 @@
       </w:rPr>
     </w:lvl>
   </w:abstractNum>
-  <w:abstractNum w:abstractNumId="2" w15:restartNumberingAfterBreak="0">
+  <w:abstractNum w:abstractNumId="3" w15:restartNumberingAfterBreak="0">
     <w:nsid w:val="14413131"/>
     <w:multiLevelType w:val="multilevel"/>
     <w:tmpl w:val="D404325C"/>
@@ -22653,7 +23352,128 @@
       </w:rPr>
     </w:lvl>
   </w:abstractNum>
-  <w:abstractNum w:abstractNumId="3" w15:restartNumberingAfterBreak="0">
+  <w:abstractNum w:abstractNumId="4" w15:restartNumberingAfterBreak="0">
+    <w:nsid w:val="2BEC404A"/>
+    <w:multiLevelType w:val="multilevel"/>
+    <w:tmpl w:val="2C064B54"/>
+    <w:lvl w:ilvl="0">
+      <w:start w:val="1"/>
+      <w:numFmt w:val="decimal"/>
+      <w:lvlText w:val="%1."/>
+      <w:lvlJc w:val="left"/>
+      <w:pPr>
+        <w:ind w:left="1080" w:hanging="360"/>
+      </w:pPr>
+      <w:rPr>
+        <w:rFonts w:hint="default"/>
+      </w:rPr>
+    </w:lvl>
+    <w:lvl w:ilvl="1">
+      <w:start w:val="1"/>
+      <w:numFmt w:val="decimal"/>
+      <w:isLgl/>
+      <w:lvlText w:val="%1.%2"/>
+      <w:lvlJc w:val="left"/>
+      <w:pPr>
+        <w:ind w:left="1440" w:hanging="360"/>
+      </w:pPr>
+      <w:rPr>
+        <w:rFonts w:hint="default"/>
+      </w:rPr>
+    </w:lvl>
+    <w:lvl w:ilvl="2">
+      <w:start w:val="1"/>
+      <w:numFmt w:val="decimal"/>
+      <w:isLgl/>
+      <w:lvlText w:val="%1.%2.%3"/>
+      <w:lvlJc w:val="left"/>
+      <w:pPr>
+        <w:ind w:left="2160" w:hanging="720"/>
+      </w:pPr>
+      <w:rPr>
+        <w:rFonts w:hint="default"/>
+      </w:rPr>
+    </w:lvl>
+    <w:lvl w:ilvl="3">
+      <w:start w:val="1"/>
+      <w:numFmt w:val="decimal"/>
+      <w:isLgl/>
+      <w:lvlText w:val="%1.%2.%3.%4"/>
+      <w:lvlJc w:val="left"/>
+      <w:pPr>
+        <w:ind w:left="2520" w:hanging="720"/>
+      </w:pPr>
+      <w:rPr>
+        <w:rFonts w:hint="default"/>
+      </w:rPr>
+    </w:lvl>
+    <w:lvl w:ilvl="4">
+      <w:start w:val="1"/>
+      <w:numFmt w:val="decimal"/>
+      <w:isLgl/>
+      <w:lvlText w:val="%1.%2.%3.%4.%5"/>
+      <w:lvlJc w:val="left"/>
+      <w:pPr>
+        <w:ind w:left="3240" w:hanging="1080"/>
+      </w:pPr>
+      <w:rPr>
+        <w:rFonts w:hint="default"/>
+      </w:rPr>
+    </w:lvl>
+    <w:lvl w:ilvl="5">
+      <w:start w:val="1"/>
+      <w:numFmt w:val="decimal"/>
+      <w:isLgl/>
+      <w:lvlText w:val="%1.%2.%3.%4.%5.%6"/>
+      <w:lvlJc w:val="left"/>
+      <w:pPr>
+        <w:ind w:left="3600" w:hanging="1080"/>
+      </w:pPr>
+      <w:rPr>
+        <w:rFonts w:hint="default"/>
+      </w:rPr>
+    </w:lvl>
+    <w:lvl w:ilvl="6">
+      <w:start w:val="1"/>
+      <w:numFmt w:val="decimal"/>
+      <w:isLgl/>
+      <w:lvlText w:val="%1.%2.%3.%4.%5.%6.%7"/>
+      <w:lvlJc w:val="left"/>
+      <w:pPr>
+        <w:ind w:left="4320" w:hanging="1440"/>
+      </w:pPr>
+      <w:rPr>
+        <w:rFonts w:hint="default"/>
+      </w:rPr>
+    </w:lvl>
+    <w:lvl w:ilvl="7">
+      <w:start w:val="1"/>
+      <w:numFmt w:val="decimal"/>
+      <w:isLgl/>
+      <w:lvlText w:val="%1.%2.%3.%4.%5.%6.%7.%8"/>
+      <w:lvlJc w:val="left"/>
+      <w:pPr>
+        <w:ind w:left="4680" w:hanging="1440"/>
+      </w:pPr>
+      <w:rPr>
+        <w:rFonts w:hint="default"/>
+      </w:rPr>
+    </w:lvl>
+    <w:lvl w:ilvl="8">
+      <w:start w:val="1"/>
+      <w:numFmt w:val="decimal"/>
+      <w:isLgl/>
+      <w:lvlText w:val="%1.%2.%3.%4.%5.%6.%7.%8.%9"/>
+      <w:lvlJc w:val="left"/>
+      <w:pPr>
+        <w:ind w:left="5400" w:hanging="1800"/>
+      </w:pPr>
+      <w:rPr>
+        <w:rFonts w:hint="default"/>
+      </w:rPr>
+    </w:lvl>
+  </w:abstractNum>
+  <w:abstractNum w:abstractNumId="5" w15:restartNumberingAfterBreak="0">
     <w:nsid w:val="41452CF2"/>
     <w:multiLevelType w:val="multilevel"/>
     <w:tmpl w:val="D404325C"/>
@@ -22766,7 +23586,7 @@
       </w:rPr>
     </w:lvl>
   </w:abstractNum>
-  <w:abstractNum w:abstractNumId="4" w15:restartNumberingAfterBreak="0">
+  <w:abstractNum w:abstractNumId="6" w15:restartNumberingAfterBreak="0">
     <w:nsid w:val="5838218C"/>
     <w:multiLevelType w:val="multilevel"/>
     <w:tmpl w:val="D404325C"/>
@@ -22879,20 +23699,234 @@
       </w:rPr>
     </w:lvl>
   </w:abstractNum>
+  <w:abstractNum w:abstractNumId="7" w15:restartNumberingAfterBreak="0">
+    <w:nsid w:val="5A9425B1"/>
+    <w:multiLevelType w:val="multilevel"/>
+    <w:tmpl w:val="6070217E"/>
+    <w:lvl w:ilvl="0">
+      <w:start w:val="1"/>
+      <w:numFmt w:val="decimal"/>
+      <w:lvlText w:val="%1"/>
+      <w:lvlJc w:val="left"/>
+      <w:pPr>
+        <w:ind w:left="360" w:hanging="360"/>
+      </w:pPr>
+      <w:rPr>
+        <w:rFonts w:hint="default"/>
+      </w:rPr>
+    </w:lvl>
+    <w:lvl w:ilvl="1">
+      <w:start w:val="1"/>
+      <w:numFmt w:val="decimal"/>
+      <w:lvlText w:val="%1.%2"/>
+      <w:lvlJc w:val="left"/>
+      <w:pPr>
+        <w:ind w:left="360" w:hanging="360"/>
+      </w:pPr>
+      <w:rPr>
+        <w:rFonts w:hint="default"/>
+      </w:rPr>
+    </w:lvl>
+    <w:lvl w:ilvl="2">
+      <w:start w:val="1"/>
+      <w:numFmt w:val="decimal"/>
+      <w:lvlText w:val="%1.%2.%3"/>
+      <w:lvlJc w:val="left"/>
+      <w:pPr>
+        <w:ind w:left="720" w:hanging="720"/>
+      </w:pPr>
+      <w:rPr>
+        <w:rFonts w:hint="default"/>
+      </w:rPr>
+    </w:lvl>
+    <w:lvl w:ilvl="3">
+      <w:start w:val="1"/>
+      <w:numFmt w:val="decimal"/>
+      <w:lvlText w:val="%1.%2.%3.%4"/>
+      <w:lvlJc w:val="left"/>
+      <w:pPr>
+        <w:ind w:left="720" w:hanging="720"/>
+      </w:pPr>
+      <w:rPr>
+        <w:rFonts w:hint="default"/>
+      </w:rPr>
+    </w:lvl>
+    <w:lvl w:ilvl="4">
+      <w:start w:val="1"/>
+      <w:numFmt w:val="decimal"/>
+      <w:lvlText w:val="%1.%2.%3.%4.%5"/>
+      <w:lvlJc w:val="left"/>
+      <w:pPr>
+        <w:ind w:left="1080" w:hanging="1080"/>
+      </w:pPr>
+      <w:rPr>
+        <w:rFonts w:hint="default"/>
+      </w:rPr>
+    </w:lvl>
+    <w:lvl w:ilvl="5">
+      <w:start w:val="1"/>
+      <w:numFmt w:val="decimal"/>
+      <w:lvlText w:val="%1.%2.%3.%4.%5.%6"/>
+      <w:lvlJc w:val="left"/>
+      <w:pPr>
+        <w:ind w:left="1080" w:hanging="1080"/>
+      </w:pPr>
+      <w:rPr>
+        <w:rFonts w:hint="default"/>
+      </w:rPr>
+    </w:lvl>
+    <w:lvl w:ilvl="6">
+      <w:start w:val="1"/>
+      <w:numFmt w:val="decimal"/>
+      <w:lvlText w:val="%1.%2.%3.%4.%5.%6.%7"/>
+      <w:lvlJc w:val="left"/>
+      <w:pPr>
+        <w:ind w:left="1440" w:hanging="1440"/>
+      </w:pPr>
+      <w:rPr>
+        <w:rFonts w:hint="default"/>
+      </w:rPr>
+    </w:lvl>
+    <w:lvl w:ilvl="7">
+      <w:start w:val="1"/>
+      <w:numFmt w:val="decimal"/>
+      <w:lvlText w:val="%1.%2.%3.%4.%5.%6.%7.%8"/>
+      <w:lvlJc w:val="left"/>
+      <w:pPr>
+        <w:ind w:left="1440" w:hanging="1440"/>
+      </w:pPr>
+      <w:rPr>
+        <w:rFonts w:hint="default"/>
+      </w:rPr>
+    </w:lvl>
+    <w:lvl w:ilvl="8">
+      <w:start w:val="1"/>
+      <w:numFmt w:val="decimal"/>
+      <w:lvlText w:val="%1.%2.%3.%4.%5.%6.%7.%8.%9"/>
+      <w:lvlJc w:val="left"/>
+      <w:pPr>
+        <w:ind w:left="1800" w:hanging="1800"/>
+      </w:pPr>
+      <w:rPr>
+        <w:rFonts w:hint="default"/>
+      </w:rPr>
+    </w:lvl>
+  </w:abstractNum>
+  <w:abstractNum w:abstractNumId="8" w15:restartNumberingAfterBreak="0">
+    <w:nsid w:val="6D6E5AE2"/>
+    <w:multiLevelType w:val="hybridMultilevel"/>
+    <w:tmpl w:val="CF465B18"/>
+    <w:lvl w:ilvl="0" w:tplc="0409000F">
+      <w:start w:val="1"/>
+      <w:numFmt w:val="decimal"/>
+      <w:lvlText w:val="%1."/>
+      <w:lvlJc w:val="left"/>
+      <w:pPr>
+        <w:ind w:left="720" w:hanging="360"/>
+      </w:pPr>
+      <w:rPr>
+        <w:rFonts w:hint="default"/>
+      </w:rPr>
+    </w:lvl>
+    <w:lvl w:ilvl="1" w:tplc="04090019" w:tentative="1">
+      <w:start w:val="1"/>
+      <w:numFmt w:val="lowerLetter"/>
+      <w:lvlText w:val="%2."/>
+      <w:lvlJc w:val="left"/>
+      <w:pPr>
+        <w:ind w:left="1440" w:hanging="360"/>
+      </w:pPr>
+    </w:lvl>
+    <w:lvl w:ilvl="2" w:tplc="0409001B" w:tentative="1">
+      <w:start w:val="1"/>
+      <w:numFmt w:val="lowerRoman"/>
+      <w:lvlText w:val="%3."/>
+      <w:lvlJc w:val="right"/>
+      <w:pPr>
+        <w:ind w:left="2160" w:hanging="180"/>
+      </w:pPr>
+    </w:lvl>
+    <w:lvl w:ilvl="3" w:tplc="0409000F" w:tentative="1">
+      <w:start w:val="1"/>
+      <w:numFmt w:val="decimal"/>
+      <w:lvlText w:val="%4."/>
+      <w:lvlJc w:val="left"/>
+      <w:pPr>
+        <w:ind w:left="2880" w:hanging="360"/>
+      </w:pPr>
+    </w:lvl>
+    <w:lvl w:ilvl="4" w:tplc="04090019" w:tentative="1">
+      <w:start w:val="1"/>
+      <w:numFmt w:val="lowerLetter"/>
+      <w:lvlText w:val="%5."/>
+      <w:lvlJc w:val="left"/>
+      <w:pPr>
+        <w:ind w:left="3600" w:hanging="360"/>
+      </w:pPr>
+    </w:lvl>
+    <w:lvl w:ilvl="5" w:tplc="0409001B" w:tentative="1">
+      <w:start w:val="1"/>
+      <w:numFmt w:val="lowerRoman"/>
+      <w:lvlText w:val="%6."/>
+      <w:lvlJc w:val="right"/>
+      <w:pPr>
+        <w:ind w:left="4320" w:hanging="180"/>
+      </w:pPr>
+    </w:lvl>
+    <w:lvl w:ilvl="6" w:tplc="0409000F" w:tentative="1">
+      <w:start w:val="1"/>
+      <w:numFmt w:val="decimal"/>
+      <w:lvlText w:val="%7."/>
+      <w:lvlJc w:val="left"/>
+      <w:pPr>
+        <w:ind w:left="5040" w:hanging="360"/>
+      </w:pPr>
+    </w:lvl>
+    <w:lvl w:ilvl="7" w:tplc="04090019" w:tentative="1">
+      <w:start w:val="1"/>
+      <w:numFmt w:val="lowerLetter"/>
+      <w:lvlText w:val="%8."/>
+      <w:lvlJc w:val="left"/>
+      <w:pPr>
+        <w:ind w:left="5760" w:hanging="360"/>
+      </w:pPr>
+    </w:lvl>
+    <w:lvl w:ilvl="8" w:tplc="0409001B" w:tentative="1">
+      <w:start w:val="1"/>
+      <w:numFmt w:val="lowerRoman"/>
+      <w:lvlText w:val="%9."/>
+      <w:lvlJc w:val="right"/>
+      <w:pPr>
+        <w:ind w:left="6480" w:hanging="180"/>
+      </w:pPr>
+    </w:lvl>
+  </w:abstractNum>
   <w:num w:numId="1">
+    <w:abstractNumId w:val="1"/>
+  </w:num>
+  <w:num w:numId="2">
+    <w:abstractNumId w:val="2"/>
+  </w:num>
+  <w:num w:numId="3">
+    <w:abstractNumId w:val="3"/>
+  </w:num>
+  <w:num w:numId="4">
+    <w:abstractNumId w:val="5"/>
+  </w:num>
+  <w:num w:numId="5">
+    <w:abstractNumId w:val="6"/>
+  </w:num>
+  <w:num w:numId="6">
+    <w:abstractNumId w:val="7"/>
+  </w:num>
+  <w:num w:numId="7">
+    <w:abstractNumId w:val="4"/>
+  </w:num>
+  <w:num w:numId="8">
     <w:abstractNumId w:val="0"/>
   </w:num>
-  <w:num w:numId="2">
-    <w:abstractNumId w:val="1"/>
-  </w:num>
-  <w:num w:numId="3">
-    <w:abstractNumId w:val="2"/>
-  </w:num>
-  <w:num w:numId="4">
-    <w:abstractNumId w:val="3"/>
-  </w:num>
-  <w:num w:numId="5">
-    <w:abstractNumId w:val="4"/>
+  <w:num w:numId="9">
+    <w:abstractNumId w:val="8"/>
   </w:num>
 </w:numbering>
 </file>

</xml_diff>